<commit_message>
Refatorando artefatos do 4 ao 08
</commit_message>
<xml_diff>
--- a/artefatos/04 - Glossário.docx
+++ b/artefatos/04 - Glossário.docx
@@ -190,6 +190,75 @@
             </w:r>
             <w:r>
               <w:t>icolés de origem mexicana feitos geralmente de frutas ou chocolate e recheados com outros ingredientes</w:t>
+            </w:r>
+          </w:p>
+        </w:tc>
+      </w:tr>
+      <w:tr>
+        <w:trPr>
+          <w:trHeight w:val="940"/>
+        </w:trPr>
+        <w:tc>
+          <w:tcPr>
+            <w:tcW w:w="2258" w:type="dxa"/>
+            <w:tcBorders>
+              <w:top w:val="nil"/>
+              <w:left w:val="single" w:sz="8" w:space="0" w:color="FF9900"/>
+              <w:bottom w:val="single" w:sz="8" w:space="0" w:color="FF9900"/>
+              <w:right w:val="single" w:sz="8" w:space="0" w:color="FF9900"/>
+            </w:tcBorders>
+            <w:tcMar>
+              <w:top w:w="100" w:type="dxa"/>
+              <w:left w:w="100" w:type="dxa"/>
+              <w:bottom w:w="100" w:type="dxa"/>
+              <w:right w:w="100" w:type="dxa"/>
+            </w:tcMar>
+          </w:tcPr>
+          <w:p>
+            <w:pPr>
+              <w:widowControl w:val="0"/>
+              <w:pBdr>
+                <w:top w:val="nil"/>
+                <w:left w:val="nil"/>
+                <w:bottom w:val="nil"/>
+                <w:right w:val="nil"/>
+                <w:between w:val="nil"/>
+              </w:pBdr>
+            </w:pPr>
+            <w:r>
+              <w:t>Clientes</w:t>
+            </w:r>
+          </w:p>
+        </w:tc>
+        <w:tc>
+          <w:tcPr>
+            <w:tcW w:w="6577" w:type="dxa"/>
+            <w:tcBorders>
+              <w:top w:val="nil"/>
+              <w:left w:val="nil"/>
+              <w:bottom w:val="single" w:sz="8" w:space="0" w:color="FF9900"/>
+              <w:right w:val="single" w:sz="8" w:space="0" w:color="FF9900"/>
+            </w:tcBorders>
+            <w:tcMar>
+              <w:top w:w="100" w:type="dxa"/>
+              <w:left w:w="100" w:type="dxa"/>
+              <w:bottom w:w="100" w:type="dxa"/>
+              <w:right w:w="100" w:type="dxa"/>
+            </w:tcMar>
+          </w:tcPr>
+          <w:p>
+            <w:pPr>
+              <w:widowControl w:val="0"/>
+              <w:pBdr>
+                <w:top w:val="nil"/>
+                <w:left w:val="nil"/>
+                <w:bottom w:val="nil"/>
+                <w:right w:val="nil"/>
+                <w:between w:val="nil"/>
+              </w:pBdr>
+            </w:pPr>
+            <w:r>
+              <w:t>Lojas de fábrica e lojas independentes que comprar seus produtos.</w:t>
             </w:r>
           </w:p>
         </w:tc>

</xml_diff>

<commit_message>
Refatorando artefatos 04,12,22 e 23. Artefatos 22,23 corrigidos em grupo
</commit_message>
<xml_diff>
--- a/artefatos/04 - Glossário.docx
+++ b/artefatos/04 - Glossário.docx
@@ -226,7 +226,7 @@
               </w:pBdr>
             </w:pPr>
             <w:r>
-              <w:t>Clientes</w:t>
+              <w:t>Lojas</w:t>
             </w:r>
           </w:p>
         </w:tc>
@@ -258,7 +258,13 @@
               </w:pBdr>
             </w:pPr>
             <w:r>
-              <w:t>Lojas de fábrica e lojas independentes que comprar seus produtos.</w:t>
+              <w:t xml:space="preserve">Lojas de fábrica e lojas independentes que </w:t>
+            </w:r>
+            <w:r>
+              <w:t xml:space="preserve">compram </w:t>
+            </w:r>
+            <w:r>
+              <w:t>seus produtos.</w:t>
             </w:r>
           </w:p>
         </w:tc>

</xml_diff>